<commit_message>
major cleanup, therapy and pet sitting added
</commit_message>
<xml_diff>
--- a/dev/_materialy/OŚRODEK SZKOLENIA ZWIERZĄT WIERNYPIES.docx
+++ b/dev/_materialy/OŚRODEK SZKOLENIA ZWIERZĄT WIERNYPIES.docx
@@ -1,10 +1,13 @@
 
 <file path=word/document.xml><?xml version="1.0" encoding="utf-8"?>
-<w:document xmlns:wpc="http://schemas.microsoft.com/office/word/2010/wordprocessingCanvas" xmlns:mc="http://schemas.openxmlformats.org/markup-compatibility/2006" xmlns:o="urn:schemas-microsoft-com:office:office" xmlns:r="http://schemas.openxmlformats.org/officeDocument/2006/relationships" xmlns:m="http://schemas.openxmlformats.org/officeDocument/2006/math" xmlns:v="urn:schemas-microsoft-com:vml" xmlns:wp14="http://schemas.microsoft.com/office/word/2010/wordprocessingDrawing" xmlns:wp="http://schemas.openxmlformats.org/drawingml/2006/wordprocessingDrawing" xmlns:w10="urn:schemas-microsoft-com:office:word" xmlns:w="http://schemas.openxmlformats.org/wordprocessingml/2006/main" xmlns:w14="http://schemas.microsoft.com/office/word/2010/wordml" xmlns:w15="http://schemas.microsoft.com/office/word/2012/wordml" xmlns:wpg="http://schemas.microsoft.com/office/word/2010/wordprocessingGroup" xmlns:wpi="http://schemas.microsoft.com/office/word/2010/wordprocessingInk" xmlns:wne="http://schemas.microsoft.com/office/word/2006/wordml" xmlns:wps="http://schemas.microsoft.com/office/word/2010/wordprocessingShape" mc:Ignorable="w14 w15 wp14">
+<w:document xmlns:wpc="http://schemas.microsoft.com/office/word/2010/wordprocessingCanvas" xmlns:cx="http://schemas.microsoft.com/office/drawing/2014/chartex" xmlns:cx1="http://schemas.microsoft.com/office/drawing/2015/9/8/chartex" xmlns:mc="http://schemas.openxmlformats.org/markup-compatibility/2006" xmlns:o="urn:schemas-microsoft-com:office:office" xmlns:r="http://schemas.openxmlformats.org/officeDocument/2006/relationships" xmlns:m="http://schemas.openxmlformats.org/officeDocument/2006/math" xmlns:v="urn:schemas-microsoft-com:vml" xmlns:wp14="http://schemas.microsoft.com/office/word/2010/wordprocessingDrawing" xmlns:wp="http://schemas.openxmlformats.org/drawingml/2006/wordprocessingDrawing" xmlns:w10="urn:schemas-microsoft-com:office:word" xmlns:w="http://schemas.openxmlformats.org/wordprocessingml/2006/main" xmlns:w14="http://schemas.microsoft.com/office/word/2010/wordml" xmlns:w15="http://schemas.microsoft.com/office/word/2012/wordml" xmlns:w16se="http://schemas.microsoft.com/office/word/2015/wordml/symex" xmlns:wpg="http://schemas.microsoft.com/office/word/2010/wordprocessingGroup" xmlns:wpi="http://schemas.microsoft.com/office/word/2010/wordprocessingInk" xmlns:wne="http://schemas.microsoft.com/office/word/2006/wordml" xmlns:wps="http://schemas.microsoft.com/office/word/2010/wordprocessingShape" mc:Ignorable="w14 w15 w16se wp14">
   <w:body>
     <w:p>
       <w:r>
-        <w:t xml:space="preserve">OŚRODEK SZKOLENIA ZWIERZĄT WIERNYPIES.PL </w:t>
+        <w:t>Ośrodek</w:t>
+      </w:r>
+      <w:r>
+        <w:t xml:space="preserve"> </w:t>
       </w:r>
       <w:r>
         <w:t xml:space="preserve">został stworzony </w:t>
@@ -12,8 +15,6 @@
       <w:r>
         <w:t xml:space="preserve">z pasji i miłości do zwierząt. </w:t>
       </w:r>
-    </w:p>
-    <w:p>
       <w:r>
         <w:t xml:space="preserve">To </w:t>
       </w:r>
@@ -21,311 +22,300 @@
         <w:t xml:space="preserve">właśnie </w:t>
       </w:r>
       <w:r>
-        <w:t>tutaj:</w:t>
-      </w:r>
-    </w:p>
-    <w:p>
-      <w:r>
-        <w:t xml:space="preserve">- indywidualnie lub grupowo możesz </w:t>
-      </w:r>
-      <w:r>
-        <w:t xml:space="preserve">wspólnie z trenerem, </w:t>
-      </w:r>
-      <w:r>
-        <w:t>wyszkolić</w:t>
-      </w:r>
-      <w:r>
-        <w:t xml:space="preserve"> swojego </w:t>
-      </w:r>
-      <w:r>
-        <w:t>psa z zakresu posłuszeństwa podstawowego;</w:t>
-      </w:r>
-    </w:p>
-    <w:p>
-      <w:r>
-        <w:t xml:space="preserve">- </w:t>
-      </w:r>
-      <w:r>
-        <w:t>możesz umówić się na konsultację behawioralną twojego psa lub kota, jeśli ten prezentuje zaburzenia w zachowaniu;</w:t>
-      </w:r>
-    </w:p>
-    <w:p>
-      <w:r>
-        <w:t>- poradzić się w sprawie</w:t>
-      </w:r>
-      <w:r>
-        <w:t xml:space="preserve"> przyjęcia</w:t>
-      </w:r>
-      <w:r>
-        <w:t xml:space="preserve"> </w:t>
-      </w:r>
-      <w:r>
-        <w:t xml:space="preserve">nowego </w:t>
-      </w:r>
-      <w:r>
-        <w:t>zwierzęcia</w:t>
-      </w:r>
-      <w:r>
-        <w:t xml:space="preserve"> pod swój dach</w:t>
-      </w:r>
-      <w:r>
-        <w:t xml:space="preserve">, </w:t>
-      </w:r>
-      <w:r>
-        <w:t>a także otrzymać pomoc w doborze</w:t>
-      </w:r>
-      <w:r>
-        <w:t xml:space="preserve"> </w:t>
-      </w:r>
-      <w:r>
-        <w:t>odpowiedniej</w:t>
-      </w:r>
-      <w:r>
-        <w:t xml:space="preserve"> </w:t>
-      </w:r>
-      <w:r>
-        <w:t>rasy do t</w:t>
-      </w:r>
-      <w:r>
-        <w:t>wojego stylu życia</w:t>
-      </w:r>
-      <w:r>
-        <w:t>;</w:t>
-      </w:r>
-    </w:p>
-    <w:p>
-      <w:r>
-        <w:t xml:space="preserve">- </w:t>
-      </w:r>
-      <w:r>
-        <w:t xml:space="preserve">przeprowadzić wspólnie z behawiorystą prawidłowo proces socjalizacji swojego malucha, by ten później w życiu dorosłym nie wykazywał zachowań niepożądanych. </w:t>
-      </w:r>
-    </w:p>
-    <w:p>
-      <w:r>
-        <w:t>- zapisać się na wspólne spacery ze społecznością naszego ośrodka, podczas którego:</w:t>
-      </w:r>
-    </w:p>
-    <w:p>
-      <w:pPr>
-        <w:pStyle w:val="Akapitzlist"/>
+        <w:t>tutaj</w:t>
+      </w:r>
+      <w:r>
+        <w:t xml:space="preserve"> możesz</w:t>
+      </w:r>
+      <w:r>
+        <w:t>:</w:t>
+      </w:r>
+    </w:p>
+    <w:p>
+      <w:pPr>
+        <w:pStyle w:val="ListParagraph"/>
         <w:numPr>
           <w:ilvl w:val="0"/>
-          <w:numId w:val="5"/>
+          <w:numId w:val="6"/>
         </w:numPr>
       </w:pPr>
       <w:r>
-        <w:t xml:space="preserve">Masz </w:t>
-      </w:r>
-      <w:r>
-        <w:t>możliwość rozmowy</w:t>
-      </w:r>
-      <w:r>
-        <w:t xml:space="preserve"> z behawiorystą na temat zachowania swojego psa</w:t>
-      </w:r>
-    </w:p>
-    <w:p>
-      <w:pPr>
-        <w:pStyle w:val="Akapitzlist"/>
+        <w:t>indywidualnie lub grupowo,</w:t>
+      </w:r>
+      <w:r>
+        <w:t xml:space="preserve"> </w:t>
+      </w:r>
+      <w:r>
+        <w:t xml:space="preserve">wspólnie z trenerem </w:t>
+      </w:r>
+      <w:r>
+        <w:t>wyszkolić</w:t>
+      </w:r>
+      <w:r>
+        <w:t xml:space="preserve"> swojego </w:t>
+      </w:r>
+      <w:r>
+        <w:t>psa</w:t>
+      </w:r>
+    </w:p>
+    <w:p>
+      <w:pPr>
+        <w:pStyle w:val="ListParagraph"/>
         <w:numPr>
           <w:ilvl w:val="0"/>
-          <w:numId w:val="5"/>
+          <w:numId w:val="6"/>
         </w:numPr>
       </w:pPr>
       <w:r>
-        <w:t>Wymieniasz doświadczenia z innymi właścicielami psów</w:t>
-      </w:r>
-    </w:p>
-    <w:p>
-      <w:pPr>
-        <w:pStyle w:val="Akapitzlist"/>
+        <w:t>umówić się na konsultację behawioralną</w:t>
+      </w:r>
+      <w:r>
+        <w:t xml:space="preserve"> psa lub kota, jeśli</w:t>
+      </w:r>
+      <w:r>
+        <w:t xml:space="preserve"> </w:t>
+      </w:r>
+      <w:r>
+        <w:t>sprawia problemy</w:t>
+      </w:r>
+    </w:p>
+    <w:p>
+      <w:pPr>
+        <w:pStyle w:val="ListParagraph"/>
         <w:numPr>
           <w:ilvl w:val="0"/>
-          <w:numId w:val="5"/>
+          <w:numId w:val="6"/>
         </w:numPr>
       </w:pPr>
       <w:r>
-        <w:t>Uczysz się psiej komunikacji</w:t>
-      </w:r>
-    </w:p>
-    <w:p>
-      <w:r>
-        <w:t>- możesz zaprosić nas do poprowadzenia w Twojej firmie lub placówce oświatowej:</w:t>
-      </w:r>
-    </w:p>
-    <w:p>
-      <w:pPr>
-        <w:pStyle w:val="Akapitzlist"/>
+        <w:t>poradzić się w sprawie</w:t>
+      </w:r>
+      <w:r>
+        <w:t xml:space="preserve"> przyjęcia</w:t>
+      </w:r>
+      <w:r>
+        <w:t xml:space="preserve"> </w:t>
+      </w:r>
+      <w:r>
+        <w:t xml:space="preserve">nowego </w:t>
+      </w:r>
+      <w:r>
+        <w:t>zwierzęcia</w:t>
+      </w:r>
+      <w:r>
+        <w:t xml:space="preserve"> pod swój dach</w:t>
+      </w:r>
+      <w:r>
+        <w:t xml:space="preserve">, </w:t>
+      </w:r>
+      <w:r>
+        <w:t>a także otrzymać pomoc w doborze</w:t>
+      </w:r>
+      <w:r>
+        <w:t xml:space="preserve"> </w:t>
+      </w:r>
+      <w:r>
+        <w:t>odpowiedniej</w:t>
+      </w:r>
+      <w:r>
+        <w:t xml:space="preserve"> </w:t>
+      </w:r>
+      <w:r>
+        <w:t>rasy</w:t>
+      </w:r>
+    </w:p>
+    <w:p>
+      <w:pPr>
+        <w:pStyle w:val="ListParagraph"/>
+        <w:numPr>
+          <w:ilvl w:val="0"/>
+          <w:numId w:val="6"/>
+        </w:numPr>
+      </w:pPr>
+      <w:r>
+        <w:t>przeprowadzić wspó</w:t>
+      </w:r>
+      <w:r>
+        <w:t>lnie z behawiorystą socjalizację malucha, by ten później</w:t>
+      </w:r>
+      <w:r>
+        <w:t xml:space="preserve"> nie wy</w:t>
+      </w:r>
+      <w:r>
+        <w:t>kazywał zachowań niepożądanych</w:t>
+      </w:r>
+    </w:p>
+    <w:p>
+      <w:pPr>
+        <w:pStyle w:val="ListParagraph"/>
+        <w:numPr>
+          <w:ilvl w:val="0"/>
+          <w:numId w:val="6"/>
+        </w:numPr>
+      </w:pPr>
+      <w:r>
+        <w:t>zapisać się na wspólne spacery ze</w:t>
+      </w:r>
+      <w:r>
+        <w:t xml:space="preserve"> naszym ośrodkiem, podczas których m</w:t>
+      </w:r>
+      <w:r>
+        <w:t xml:space="preserve">asz </w:t>
+      </w:r>
+      <w:r>
+        <w:t>możliwość rozmowy</w:t>
+      </w:r>
+      <w:r>
+        <w:t xml:space="preserve"> z behawior</w:t>
+      </w:r>
+      <w:r>
+        <w:t>ystą na temat zachować</w:t>
+      </w:r>
+      <w:r>
+        <w:t xml:space="preserve"> swojego psa</w:t>
+      </w:r>
+      <w:r>
+        <w:t>, wymienisz</w:t>
+      </w:r>
+      <w:r>
+        <w:t xml:space="preserve"> doświadczenia z innymi właścicielami </w:t>
+      </w:r>
+      <w:r>
+        <w:t>zwierząt oraz nau</w:t>
+      </w:r>
+      <w:r>
+        <w:t>czysz się psiej komunikacji</w:t>
+      </w:r>
+    </w:p>
+    <w:p>
+      <w:pPr>
+        <w:pStyle w:val="ListParagraph"/>
+        <w:numPr>
+          <w:ilvl w:val="0"/>
+          <w:numId w:val="6"/>
+        </w:numPr>
+      </w:pPr>
+      <w:r>
+        <w:t>zakupić akcesoria do pracy treningowej, terapeutycznej lub do zabawy, takie jak mata węchowa szarpaki, linki treningowe, smycze, obroże</w:t>
+      </w:r>
+    </w:p>
+    <w:p>
+      <w:pPr>
+        <w:pStyle w:val="ListParagraph"/>
+        <w:numPr>
+          <w:ilvl w:val="0"/>
+          <w:numId w:val="6"/>
+        </w:numPr>
+      </w:pPr>
+      <w:r>
+        <w:t>nabyć pomoce dydaktyczne do pracy ze zwierzętami, maty do integracji sensorycznej, kostki edukacyjne</w:t>
+      </w:r>
+    </w:p>
+    <w:p>
+      <w:pPr>
+        <w:pStyle w:val="ListParagraph"/>
+        <w:numPr>
+          <w:ilvl w:val="0"/>
+          <w:numId w:val="6"/>
+        </w:numPr>
+      </w:pPr>
+      <w:r>
+        <w:t xml:space="preserve">hodowcy mogą zamówić dla </w:t>
+      </w:r>
+      <w:r>
+        <w:t>szczeniąt i kociąt</w:t>
+      </w:r>
+      <w:r>
+        <w:t xml:space="preserve"> wyprawki, maty do socjalizacj, zabawki</w:t>
+      </w:r>
+    </w:p>
+    <w:p>
+      <w:pPr>
+        <w:pStyle w:val="ListParagraph"/>
+      </w:pPr>
+    </w:p>
+    <w:p>
+      <w:pPr>
+        <w:pStyle w:val="ListParagraph"/>
+        <w:ind w:left="0"/>
+      </w:pPr>
+      <w:r>
+        <w:t>W firmach i placówkach oświatowych prowadzimy</w:t>
+      </w:r>
+      <w:r>
+        <w:t>:</w:t>
+      </w:r>
+    </w:p>
+    <w:p>
+      <w:pPr>
+        <w:pStyle w:val="ListParagraph"/>
         <w:numPr>
           <w:ilvl w:val="0"/>
           <w:numId w:val="4"/>
         </w:numPr>
       </w:pPr>
       <w:r>
-        <w:t>Warsztatów treningowych</w:t>
-      </w:r>
-    </w:p>
-    <w:p>
-      <w:pPr>
-        <w:pStyle w:val="Akapitzlist"/>
+        <w:t>w</w:t>
+      </w:r>
+      <w:r>
+        <w:t>arsztaty</w:t>
+      </w:r>
+      <w:r>
+        <w:t xml:space="preserve"> treningow</w:t>
+      </w:r>
+      <w:r>
+        <w:t>e</w:t>
+      </w:r>
+    </w:p>
+    <w:p>
+      <w:pPr>
+        <w:pStyle w:val="ListParagraph"/>
         <w:numPr>
           <w:ilvl w:val="0"/>
           <w:numId w:val="4"/>
         </w:numPr>
       </w:pPr>
       <w:r>
-        <w:t xml:space="preserve">Wykładu z zakresu szkolenia i behawioru psów </w:t>
-      </w:r>
-    </w:p>
-    <w:p>
-      <w:pPr>
-        <w:pStyle w:val="Akapitzlist"/>
+        <w:t>w</w:t>
+      </w:r>
+      <w:r>
+        <w:t>ykłady</w:t>
+      </w:r>
+      <w:r>
+        <w:t xml:space="preserve"> z zakresu szkolenia i </w:t>
+      </w:r>
+      <w:r>
+        <w:t>zachowania</w:t>
+      </w:r>
+      <w:r>
+        <w:t xml:space="preserve"> psów </w:t>
+      </w:r>
+    </w:p>
+    <w:p>
+      <w:pPr>
+        <w:pStyle w:val="ListParagraph"/>
         <w:numPr>
           <w:ilvl w:val="0"/>
           <w:numId w:val="4"/>
         </w:numPr>
       </w:pPr>
       <w:r>
-        <w:t>Lekcji edukacyjnych dla dzieci i młodzieży z zakresu kynologii</w:t>
-      </w:r>
-    </w:p>
-    <w:p>
-      <w:r>
-        <w:t>- zakupić odpowiednie akcesoria dla zwierząt, pomocne do pracy treningowej lub terapeutycznej typu:</w:t>
-      </w:r>
-    </w:p>
-    <w:p>
-      <w:pPr>
-        <w:pStyle w:val="Akapitzlist"/>
-        <w:numPr>
-          <w:ilvl w:val="0"/>
-          <w:numId w:val="1"/>
-        </w:numPr>
-      </w:pPr>
-      <w:r>
-        <w:t>Mata węchowa dla psa</w:t>
-      </w:r>
-    </w:p>
-    <w:p>
-      <w:pPr>
-        <w:pStyle w:val="Akapitzlist"/>
-        <w:numPr>
-          <w:ilvl w:val="0"/>
-          <w:numId w:val="1"/>
-        </w:numPr>
-      </w:pPr>
-      <w:r>
-        <w:t>Szarpaki</w:t>
-      </w:r>
-    </w:p>
-    <w:p>
-      <w:pPr>
-        <w:pStyle w:val="Akapitzlist"/>
-        <w:numPr>
-          <w:ilvl w:val="0"/>
-          <w:numId w:val="1"/>
-        </w:numPr>
-      </w:pPr>
-      <w:r>
-        <w:t xml:space="preserve"> Linki treningowe, smycze, obroże </w:t>
-      </w:r>
-    </w:p>
-    <w:p>
-      <w:r>
-        <w:t xml:space="preserve">- jeśli jesteś </w:t>
-      </w:r>
-      <w:proofErr w:type="spellStart"/>
-      <w:r>
-        <w:t>dogoterapeutą</w:t>
-      </w:r>
-      <w:proofErr w:type="spellEnd"/>
-      <w:r>
-        <w:t xml:space="preserve">, możesz </w:t>
-      </w:r>
-      <w:r>
-        <w:t>za</w:t>
-      </w:r>
-      <w:r>
-        <w:t>kupić u nas pomoce dydaktyczne</w:t>
-      </w:r>
-      <w:r>
-        <w:t xml:space="preserve"> do swojej pracy zawodowej</w:t>
-      </w:r>
-      <w:r>
-        <w:t>:</w:t>
-      </w:r>
-    </w:p>
-    <w:p>
-      <w:pPr>
-        <w:pStyle w:val="Akapitzlist"/>
-        <w:numPr>
-          <w:ilvl w:val="0"/>
-          <w:numId w:val="2"/>
-        </w:numPr>
-      </w:pPr>
-      <w:r>
-        <w:t>Maty do integracji sensorycznej</w:t>
-      </w:r>
-    </w:p>
-    <w:p>
-      <w:pPr>
-        <w:pStyle w:val="Akapitzlist"/>
-        <w:numPr>
-          <w:ilvl w:val="0"/>
-          <w:numId w:val="2"/>
-        </w:numPr>
-      </w:pPr>
-      <w:r>
-        <w:t>Kostki edukacyjne i fakturowe</w:t>
-      </w:r>
-    </w:p>
-    <w:p>
-      <w:r>
-        <w:t>- jeśli jesteś hodowcą możesz zamówić u nas:</w:t>
-      </w:r>
-    </w:p>
-    <w:p>
-      <w:pPr>
-        <w:pStyle w:val="Akapitzlist"/>
-        <w:numPr>
-          <w:ilvl w:val="0"/>
-          <w:numId w:val="3"/>
-        </w:numPr>
-      </w:pPr>
-      <w:r>
-        <w:t>Wyprawki dla szczeniąt</w:t>
-      </w:r>
-    </w:p>
-    <w:p>
-      <w:pPr>
-        <w:pStyle w:val="Akapitzlist"/>
-        <w:numPr>
-          <w:ilvl w:val="0"/>
-          <w:numId w:val="3"/>
-        </w:numPr>
-      </w:pPr>
-      <w:r>
-        <w:t>Maty do socjalizacji szczeniąt i kociąt</w:t>
-      </w:r>
-    </w:p>
-    <w:p>
-      <w:pPr>
-        <w:pStyle w:val="Akapitzlist"/>
-        <w:numPr>
-          <w:ilvl w:val="0"/>
-          <w:numId w:val="3"/>
-        </w:numPr>
-      </w:pPr>
-      <w:r>
-        <w:t>Zabawki dla maluchów</w:t>
-      </w:r>
-    </w:p>
-    <w:p>
-      <w:r>
-        <w:t>Szkolenia oraz terapie behawioralne prowadzi:</w:t>
-      </w:r>
-    </w:p>
-    <w:p>
+        <w:t>l</w:t>
+      </w:r>
+      <w:r>
+        <w:t>ekcje edukacyjne</w:t>
+      </w:r>
+      <w:r>
+        <w:t xml:space="preserve"> dla dzieci i młodzieży</w:t>
+      </w:r>
+    </w:p>
+    <w:p>
+      <w:r>
+        <w:t>Szkolenia oraz terapie behawioralne prowadz</w:t>
+      </w:r>
+      <w:r>
+        <w:t xml:space="preserve">i </w:t>
+      </w:r>
       <w:r>
         <w:t xml:space="preserve">Ewa Jabłońska – </w:t>
       </w:r>
@@ -336,59 +326,55 @@
         <w:t xml:space="preserve">behawiorysta COAPE, instruktor szkolenia psów, biegły sądowy w dziedzinie kynologii, </w:t>
       </w:r>
       <w:r>
-        <w:t>twórca audycji radiowej pt. Francuski Piesek, realizowanej w lokalnym radio Bon Ton w Chełmie.  (zdjęcie)</w:t>
-      </w:r>
-    </w:p>
-    <w:p>
-      <w:r>
-        <w:t>Dokumentację fotograficzną realizuje:</w:t>
-      </w:r>
-    </w:p>
-    <w:p>
-      <w:r>
-        <w:t xml:space="preserve">Dominika </w:t>
-      </w:r>
-      <w:proofErr w:type="spellStart"/>
-      <w:r>
-        <w:t>Rycak</w:t>
-      </w:r>
-      <w:proofErr w:type="spellEnd"/>
-      <w:r>
-        <w:t xml:space="preserve"> – fotograf specjalizująca się w reportażu i fotografii okazjonalnej. Chętnie uchwytuje „nasze” chwile, ruch</w:t>
-      </w:r>
-      <w:r>
-        <w:t xml:space="preserve"> i emocje podczas wspólnej pracy człowieka i zwierzęcia.  </w:t>
-      </w:r>
-    </w:p>
-    <w:p>
-      <w:r>
-        <w:lastRenderedPageBreak/>
-        <w:t xml:space="preserve">Na życzenie realizuje prywatne sesje zdjęciowe </w:t>
-      </w:r>
-    </w:p>
-    <w:p>
-      <w:r>
-        <w:t xml:space="preserve">Kontakt: </w:t>
-      </w:r>
-    </w:p>
-    <w:p>
-      <w:r>
-        <w:t xml:space="preserve">Dominika </w:t>
-      </w:r>
-      <w:proofErr w:type="spellStart"/>
-      <w:r>
-        <w:t>Rycak</w:t>
-      </w:r>
-      <w:proofErr w:type="spellEnd"/>
-      <w:r>
-        <w:t xml:space="preserve"> tel. 785 638 670</w:t>
+        <w:t>twórca audycj</w:t>
+      </w:r>
+      <w:r>
+        <w:t xml:space="preserve">i radiowej pt. </w:t>
+      </w:r>
+      <w:r>
+        <w:rPr>
+          <w:i/>
+          <w:iCs/>
+        </w:rPr>
+        <w:t>Francuski Piesek</w:t>
+      </w:r>
+      <w:r>
+        <w:t xml:space="preserve"> realizowanej w lokalnym radio Bon Ton w Chełmie.  (zdjęcie)</w:t>
+      </w:r>
+    </w:p>
+    <w:p>
+      <w:r>
+        <w:t xml:space="preserve">Dominika Rycak – fotograf specjalizująca się w reportażu i fotografii okazjonalnej. </w:t>
+      </w:r>
+      <w:r>
+        <w:t>U</w:t>
+      </w:r>
+      <w:r>
+        <w:t>chwytuje „nasze” chwile, ruch</w:t>
+      </w:r>
+      <w:r>
+        <w:t xml:space="preserve"> i emocje podczas wspólnej</w:t>
+      </w:r>
+      <w:r>
+        <w:t xml:space="preserve"> pracy człowieka i zwierzęcia. </w:t>
+      </w:r>
+      <w:r>
+        <w:t>Na życzenie rea</w:t>
+      </w:r>
+      <w:r>
+        <w:t xml:space="preserve">lizuje prywatne sesje zdjęciowe. </w:t>
+      </w:r>
+    </w:p>
+    <w:p>
+      <w:r>
+        <w:t>tel. 785 638 670</w:t>
       </w:r>
     </w:p>
     <w:p>
       <w:hyperlink r:id="rId5" w:tgtFrame="_blank" w:history="1">
         <w:r>
           <w:rPr>
-            <w:rStyle w:val="Hipercze"/>
+            <w:rStyle w:val="Hyperlink"/>
             <w:rFonts w:ascii="Helvetica" w:hAnsi="Helvetica" w:cs="Helvetica"/>
             <w:color w:val="365899"/>
             <w:sz w:val="18"/>
@@ -423,41 +409,24 @@
       <w:r>
         <w:t xml:space="preserve">- jednorazowa porada/ konsultacja – godzina zegarowa - 60 zł. </w:t>
       </w:r>
+    </w:p>
+    <w:p>
+      <w:r>
+        <w:t xml:space="preserve">- Terapia behawioralna z raportem pokonsultacyjnym oraz opisem zaleceń do dalszej samodzielnej pracy terapeutycznej – pierwsze spotkanie 100 zł. drugie spotkanie – 80 zł. </w:t>
+      </w:r>
+    </w:p>
+    <w:p>
+      <w:r>
+        <w:t xml:space="preserve">- seminaria , warsztaty, spotkania edukacyjne – w zależności od ilości spotkań i czasu trwania, należy kontaktować się indywidualnie </w:t>
+      </w:r>
+    </w:p>
+    <w:p>
+      <w:r>
+        <w:t>- sesja fotograficzna swojego puplila – kontakt indywidualny (tak samo)</w:t>
+      </w:r>
       <w:bookmarkStart w:id="0" w:name="_GoBack"/>
       <w:bookmarkEnd w:id="0"/>
     </w:p>
-    <w:p>
-      <w:r>
-        <w:t xml:space="preserve">- Terapia behawioralna z raportem </w:t>
-      </w:r>
-      <w:proofErr w:type="spellStart"/>
-      <w:r>
-        <w:t>pokonsultacyjnym</w:t>
-      </w:r>
-      <w:proofErr w:type="spellEnd"/>
-      <w:r>
-        <w:t xml:space="preserve"> oraz opisem zaleceń do dalszej samodzielnej pracy terapeutycznej – pierwsze spotkanie 100 zł. drugie spotkanie – 80 zł. </w:t>
-      </w:r>
-    </w:p>
-    <w:p>
-      <w:r>
-        <w:t xml:space="preserve">- seminaria , warsztaty, spotkania edukacyjne – w zależności od ilości spotkań i czasu trwania, należy kontaktować się indywidualnie </w:t>
-      </w:r>
-    </w:p>
-    <w:p>
-      <w:r>
-        <w:t xml:space="preserve">- sesja fotograficzna swojego </w:t>
-      </w:r>
-      <w:proofErr w:type="spellStart"/>
-      <w:r>
-        <w:t>puplila</w:t>
-      </w:r>
-      <w:proofErr w:type="spellEnd"/>
-      <w:r>
-        <w:t xml:space="preserve"> – kontakt indywidualny (tak samo)</w:t>
-      </w:r>
-    </w:p>
-    <w:p/>
     <w:sectPr>
       <w:pgSz w:w="11906" w:h="16838"/>
       <w:pgMar w:top="1417" w:right="1417" w:bottom="1417" w:left="1417" w:header="708" w:footer="708" w:gutter="0"/>
@@ -469,8 +438,121 @@
 </file>
 
 <file path=word/numbering.xml><?xml version="1.0" encoding="utf-8"?>
-<w:numbering xmlns:wpc="http://schemas.microsoft.com/office/word/2010/wordprocessingCanvas" xmlns:mc="http://schemas.openxmlformats.org/markup-compatibility/2006" xmlns:o="urn:schemas-microsoft-com:office:office" xmlns:r="http://schemas.openxmlformats.org/officeDocument/2006/relationships" xmlns:m="http://schemas.openxmlformats.org/officeDocument/2006/math" xmlns:v="urn:schemas-microsoft-com:vml" xmlns:wp14="http://schemas.microsoft.com/office/word/2010/wordprocessingDrawing" xmlns:wp="http://schemas.openxmlformats.org/drawingml/2006/wordprocessingDrawing" xmlns:w10="urn:schemas-microsoft-com:office:word" xmlns:w="http://schemas.openxmlformats.org/wordprocessingml/2006/main" xmlns:w14="http://schemas.microsoft.com/office/word/2010/wordml" xmlns:w15="http://schemas.microsoft.com/office/word/2012/wordml" xmlns:wpg="http://schemas.microsoft.com/office/word/2010/wordprocessingGroup" xmlns:wpi="http://schemas.microsoft.com/office/word/2010/wordprocessingInk" xmlns:wne="http://schemas.microsoft.com/office/word/2006/wordml" xmlns:wps="http://schemas.microsoft.com/office/word/2010/wordprocessingShape" mc:Ignorable="w14 w15 wp14">
+<w:numbering xmlns:wpc="http://schemas.microsoft.com/office/word/2010/wordprocessingCanvas" xmlns:cx="http://schemas.microsoft.com/office/drawing/2014/chartex" xmlns:cx1="http://schemas.microsoft.com/office/drawing/2015/9/8/chartex" xmlns:mc="http://schemas.openxmlformats.org/markup-compatibility/2006" xmlns:o="urn:schemas-microsoft-com:office:office" xmlns:r="http://schemas.openxmlformats.org/officeDocument/2006/relationships" xmlns:m="http://schemas.openxmlformats.org/officeDocument/2006/math" xmlns:v="urn:schemas-microsoft-com:vml" xmlns:wp14="http://schemas.microsoft.com/office/word/2010/wordprocessingDrawing" xmlns:wp="http://schemas.openxmlformats.org/drawingml/2006/wordprocessingDrawing" xmlns:w10="urn:schemas-microsoft-com:office:word" xmlns:w="http://schemas.openxmlformats.org/wordprocessingml/2006/main" xmlns:w14="http://schemas.microsoft.com/office/word/2010/wordml" xmlns:w15="http://schemas.microsoft.com/office/word/2012/wordml" xmlns:w16se="http://schemas.microsoft.com/office/word/2015/wordml/symex" xmlns:wpg="http://schemas.microsoft.com/office/word/2010/wordprocessingGroup" xmlns:wpi="http://schemas.microsoft.com/office/word/2010/wordprocessingInk" xmlns:wne="http://schemas.microsoft.com/office/word/2006/wordml" xmlns:wps="http://schemas.microsoft.com/office/word/2010/wordprocessingShape" mc:Ignorable="w14 w15 w16se wp14">
   <w:abstractNum w:abstractNumId="0" w15:restartNumberingAfterBreak="0">
+    <w:nsid w:val="00D46755"/>
+    <w:multiLevelType w:val="hybridMultilevel"/>
+    <w:tmpl w:val="F29CDC12"/>
+    <w:lvl w:ilvl="0" w:tplc="04090001">
+      <w:start w:val="1"/>
+      <w:numFmt w:val="bullet"/>
+      <w:lvlText w:val=""/>
+      <w:lvlJc w:val="left"/>
+      <w:pPr>
+        <w:ind w:left="720" w:hanging="360"/>
+      </w:pPr>
+      <w:rPr>
+        <w:rFonts w:ascii="Symbol" w:hAnsi="Symbol" w:hint="default"/>
+      </w:rPr>
+    </w:lvl>
+    <w:lvl w:ilvl="1" w:tplc="04090003" w:tentative="1">
+      <w:start w:val="1"/>
+      <w:numFmt w:val="bullet"/>
+      <w:lvlText w:val="o"/>
+      <w:lvlJc w:val="left"/>
+      <w:pPr>
+        <w:ind w:left="1440" w:hanging="360"/>
+      </w:pPr>
+      <w:rPr>
+        <w:rFonts w:ascii="Courier New" w:hAnsi="Courier New" w:cs="Courier New" w:hint="default"/>
+      </w:rPr>
+    </w:lvl>
+    <w:lvl w:ilvl="2" w:tplc="04090005" w:tentative="1">
+      <w:start w:val="1"/>
+      <w:numFmt w:val="bullet"/>
+      <w:lvlText w:val=""/>
+      <w:lvlJc w:val="left"/>
+      <w:pPr>
+        <w:ind w:left="2160" w:hanging="360"/>
+      </w:pPr>
+      <w:rPr>
+        <w:rFonts w:ascii="Wingdings" w:hAnsi="Wingdings" w:hint="default"/>
+      </w:rPr>
+    </w:lvl>
+    <w:lvl w:ilvl="3" w:tplc="04090001" w:tentative="1">
+      <w:start w:val="1"/>
+      <w:numFmt w:val="bullet"/>
+      <w:lvlText w:val=""/>
+      <w:lvlJc w:val="left"/>
+      <w:pPr>
+        <w:ind w:left="2880" w:hanging="360"/>
+      </w:pPr>
+      <w:rPr>
+        <w:rFonts w:ascii="Symbol" w:hAnsi="Symbol" w:hint="default"/>
+      </w:rPr>
+    </w:lvl>
+    <w:lvl w:ilvl="4" w:tplc="04090003" w:tentative="1">
+      <w:start w:val="1"/>
+      <w:numFmt w:val="bullet"/>
+      <w:lvlText w:val="o"/>
+      <w:lvlJc w:val="left"/>
+      <w:pPr>
+        <w:ind w:left="3600" w:hanging="360"/>
+      </w:pPr>
+      <w:rPr>
+        <w:rFonts w:ascii="Courier New" w:hAnsi="Courier New" w:cs="Courier New" w:hint="default"/>
+      </w:rPr>
+    </w:lvl>
+    <w:lvl w:ilvl="5" w:tplc="04090005" w:tentative="1">
+      <w:start w:val="1"/>
+      <w:numFmt w:val="bullet"/>
+      <w:lvlText w:val=""/>
+      <w:lvlJc w:val="left"/>
+      <w:pPr>
+        <w:ind w:left="4320" w:hanging="360"/>
+      </w:pPr>
+      <w:rPr>
+        <w:rFonts w:ascii="Wingdings" w:hAnsi="Wingdings" w:hint="default"/>
+      </w:rPr>
+    </w:lvl>
+    <w:lvl w:ilvl="6" w:tplc="04090001" w:tentative="1">
+      <w:start w:val="1"/>
+      <w:numFmt w:val="bullet"/>
+      <w:lvlText w:val=""/>
+      <w:lvlJc w:val="left"/>
+      <w:pPr>
+        <w:ind w:left="5040" w:hanging="360"/>
+      </w:pPr>
+      <w:rPr>
+        <w:rFonts w:ascii="Symbol" w:hAnsi="Symbol" w:hint="default"/>
+      </w:rPr>
+    </w:lvl>
+    <w:lvl w:ilvl="7" w:tplc="04090003" w:tentative="1">
+      <w:start w:val="1"/>
+      <w:numFmt w:val="bullet"/>
+      <w:lvlText w:val="o"/>
+      <w:lvlJc w:val="left"/>
+      <w:pPr>
+        <w:ind w:left="5760" w:hanging="360"/>
+      </w:pPr>
+      <w:rPr>
+        <w:rFonts w:ascii="Courier New" w:hAnsi="Courier New" w:cs="Courier New" w:hint="default"/>
+      </w:rPr>
+    </w:lvl>
+    <w:lvl w:ilvl="8" w:tplc="04090005" w:tentative="1">
+      <w:start w:val="1"/>
+      <w:numFmt w:val="bullet"/>
+      <w:lvlText w:val=""/>
+      <w:lvlJc w:val="left"/>
+      <w:pPr>
+        <w:ind w:left="6480" w:hanging="360"/>
+      </w:pPr>
+      <w:rPr>
+        <w:rFonts w:ascii="Wingdings" w:hAnsi="Wingdings" w:hint="default"/>
+      </w:rPr>
+    </w:lvl>
+  </w:abstractNum>
+  <w:abstractNum w:abstractNumId="1" w15:restartNumberingAfterBreak="0">
     <w:nsid w:val="03DC5159"/>
     <w:multiLevelType w:val="hybridMultilevel"/>
     <w:tmpl w:val="F1B67D5C"/>
@@ -583,7 +665,7 @@
       </w:rPr>
     </w:lvl>
   </w:abstractNum>
-  <w:abstractNum w:abstractNumId="1" w15:restartNumberingAfterBreak="0">
+  <w:abstractNum w:abstractNumId="2" w15:restartNumberingAfterBreak="0">
     <w:nsid w:val="12255429"/>
     <w:multiLevelType w:val="hybridMultilevel"/>
     <w:tmpl w:val="F50A3108"/>
@@ -696,7 +778,7 @@
       </w:rPr>
     </w:lvl>
   </w:abstractNum>
-  <w:abstractNum w:abstractNumId="2" w15:restartNumberingAfterBreak="0">
+  <w:abstractNum w:abstractNumId="3" w15:restartNumberingAfterBreak="0">
     <w:nsid w:val="1FA93BB4"/>
     <w:multiLevelType w:val="hybridMultilevel"/>
     <w:tmpl w:val="6F2C4B84"/>
@@ -809,7 +891,7 @@
       </w:rPr>
     </w:lvl>
   </w:abstractNum>
-  <w:abstractNum w:abstractNumId="3" w15:restartNumberingAfterBreak="0">
+  <w:abstractNum w:abstractNumId="4" w15:restartNumberingAfterBreak="0">
     <w:nsid w:val="5FDD649D"/>
     <w:multiLevelType w:val="hybridMultilevel"/>
     <w:tmpl w:val="54AC9F38"/>
@@ -922,7 +1004,7 @@
       </w:rPr>
     </w:lvl>
   </w:abstractNum>
-  <w:abstractNum w:abstractNumId="4" w15:restartNumberingAfterBreak="0">
+  <w:abstractNum w:abstractNumId="5" w15:restartNumberingAfterBreak="0">
     <w:nsid w:val="6CD206A5"/>
     <w:multiLevelType w:val="hybridMultilevel"/>
     <w:tmpl w:val="5476C57C"/>
@@ -1036,25 +1118,28 @@
     </w:lvl>
   </w:abstractNum>
   <w:num w:numId="1">
+    <w:abstractNumId w:val="5"/>
+  </w:num>
+  <w:num w:numId="2">
+    <w:abstractNumId w:val="2"/>
+  </w:num>
+  <w:num w:numId="3">
+    <w:abstractNumId w:val="1"/>
+  </w:num>
+  <w:num w:numId="4">
+    <w:abstractNumId w:val="3"/>
+  </w:num>
+  <w:num w:numId="5">
     <w:abstractNumId w:val="4"/>
   </w:num>
-  <w:num w:numId="2">
-    <w:abstractNumId w:val="1"/>
-  </w:num>
-  <w:num w:numId="3">
+  <w:num w:numId="6">
     <w:abstractNumId w:val="0"/>
-  </w:num>
-  <w:num w:numId="4">
-    <w:abstractNumId w:val="2"/>
-  </w:num>
-  <w:num w:numId="5">
-    <w:abstractNumId w:val="3"/>
   </w:num>
 </w:numbering>
 </file>
 
 <file path=word/styles.xml><?xml version="1.0" encoding="utf-8"?>
-<w:styles xmlns:mc="http://schemas.openxmlformats.org/markup-compatibility/2006" xmlns:r="http://schemas.openxmlformats.org/officeDocument/2006/relationships" xmlns:w="http://schemas.openxmlformats.org/wordprocessingml/2006/main" xmlns:w14="http://schemas.microsoft.com/office/word/2010/wordml" xmlns:w15="http://schemas.microsoft.com/office/word/2012/wordml" mc:Ignorable="w14 w15">
+<w:styles xmlns:mc="http://schemas.openxmlformats.org/markup-compatibility/2006" xmlns:r="http://schemas.openxmlformats.org/officeDocument/2006/relationships" xmlns:w="http://schemas.openxmlformats.org/wordprocessingml/2006/main" xmlns:w14="http://schemas.microsoft.com/office/word/2010/wordml" xmlns:w15="http://schemas.microsoft.com/office/word/2012/wordml" xmlns:w16se="http://schemas.microsoft.com/office/word/2015/wordml/symex" mc:Ignorable="w14 w15 w16se">
   <w:docDefaults>
     <w:rPrDefault>
       <w:rPr>
@@ -1443,17 +1528,17 @@
     <w:lsdException w:name="List Table 6 Colorful Accent 6" w:uiPriority="51"/>
     <w:lsdException w:name="List Table 7 Colorful Accent 6" w:uiPriority="52"/>
   </w:latentStyles>
-  <w:style w:type="paragraph" w:default="1" w:styleId="Normalny">
+  <w:style w:type="paragraph" w:default="1" w:styleId="Normal">
     <w:name w:val="Normal"/>
     <w:qFormat/>
   </w:style>
-  <w:style w:type="character" w:default="1" w:styleId="Domylnaczcionkaakapitu">
+  <w:style w:type="character" w:default="1" w:styleId="DefaultParagraphFont">
     <w:name w:val="Default Paragraph Font"/>
     <w:uiPriority w:val="1"/>
     <w:semiHidden/>
     <w:unhideWhenUsed/>
   </w:style>
-  <w:style w:type="table" w:default="1" w:styleId="Standardowy">
+  <w:style w:type="table" w:default="1" w:styleId="TableNormal">
     <w:name w:val="Normal Table"/>
     <w:uiPriority w:val="99"/>
     <w:semiHidden/>
@@ -1468,15 +1553,15 @@
       </w:tblCellMar>
     </w:tblPr>
   </w:style>
-  <w:style w:type="numbering" w:default="1" w:styleId="Bezlisty">
+  <w:style w:type="numbering" w:default="1" w:styleId="NoList">
     <w:name w:val="No List"/>
     <w:uiPriority w:val="99"/>
     <w:semiHidden/>
     <w:unhideWhenUsed/>
   </w:style>
-  <w:style w:type="paragraph" w:styleId="Akapitzlist">
+  <w:style w:type="paragraph" w:styleId="ListParagraph">
     <w:name w:val="List Paragraph"/>
-    <w:basedOn w:val="Normalny"/>
+    <w:basedOn w:val="Normal"/>
     <w:uiPriority w:val="34"/>
     <w:qFormat/>
     <w:rsid w:val="000D5D4A"/>
@@ -1485,9 +1570,9 @@
       <w:contextualSpacing/>
     </w:pPr>
   </w:style>
-  <w:style w:type="character" w:styleId="Hipercze">
+  <w:style w:type="character" w:styleId="Hyperlink">
     <w:name w:val="Hyperlink"/>
-    <w:basedOn w:val="Domylnaczcionkaakapitu"/>
+    <w:basedOn w:val="DefaultParagraphFont"/>
     <w:uiPriority w:val="99"/>
     <w:semiHidden/>
     <w:unhideWhenUsed/>

</xml_diff>